<commit_message>
quelques modifs au niveau du rapport
</commit_message>
<xml_diff>
--- a/TP3.docx
+++ b/TP3.docx
@@ -843,7 +843,13 @@
         <w:rPr>
           <w:rFonts w:ascii="Times New Roman" w:hAnsi="Times New Roman" w:cs="Times New Roman"/>
         </w:rPr>
-        <w:t>Points extrêmes : valeurs inférieures à 25.24 et supérieures à 432</w:t>
+        <w:t xml:space="preserve">Points extrêmes : valeurs inférieures à 25.24 et supérieures à </w:t>
+      </w:r>
+      <w:r>
+        <w:rPr>
+          <w:rFonts w:ascii="Times New Roman" w:hAnsi="Times New Roman" w:cs="Times New Roman"/>
+        </w:rPr>
+        <w:t>131.87</w:t>
       </w:r>
     </w:p>
     <w:p>
@@ -971,7 +977,19 @@
         <w:rPr>
           <w:rFonts w:ascii="Times New Roman" w:hAnsi="Times New Roman" w:cs="Times New Roman"/>
         </w:rPr>
-        <w:t>. Ceux-ci contiennent les trois tests de normalité.</w:t>
+        <w:t>. Ceux-ci contiennent les trois tests de normalité</w:t>
+      </w:r>
+      <w:r>
+        <w:rPr>
+          <w:rFonts w:ascii="Times New Roman" w:hAnsi="Times New Roman" w:cs="Times New Roman"/>
+        </w:rPr>
+        <w:t xml:space="preserve"> ainsi que les valeurs pour chacun</w:t>
+      </w:r>
+      <w:r>
+        <w:rPr>
+          <w:rFonts w:ascii="Times New Roman" w:hAnsi="Times New Roman" w:cs="Times New Roman"/>
+        </w:rPr>
+        <w:t>.</w:t>
       </w:r>
     </w:p>
     <w:p>
@@ -1012,7 +1030,39 @@
         <w:rPr>
           <w:rFonts w:ascii="Times New Roman" w:hAnsi="Times New Roman" w:cs="Times New Roman"/>
         </w:rPr>
-        <w:t>Nous avons choisi le coefficient de corrélation de Spearman dans ce cas puisque les distributions ne sont pas normales</w:t>
+        <w:t xml:space="preserve">Nous avons choisi le coefficient de corrélation de Spearman </w:t>
+      </w:r>
+      <w:r>
+        <w:rPr>
+          <w:rFonts w:ascii="Times New Roman" w:hAnsi="Times New Roman" w:cs="Times New Roman"/>
+        </w:rPr>
+        <w:t xml:space="preserve">(calculé dans le fichier </w:t>
+      </w:r>
+      <w:r>
+        <w:rPr>
+          <w:rFonts w:ascii="Times New Roman" w:hAnsi="Times New Roman" w:cs="Times New Roman"/>
+          <w:i/>
+        </w:rPr>
+        <w:t>coefficient</w:t>
+      </w:r>
+      <w:r>
+        <w:rPr>
+          <w:rFonts w:ascii="Times New Roman" w:hAnsi="Times New Roman" w:cs="Times New Roman"/>
+          <w:i/>
+        </w:rPr>
+        <w:t>spearman.py</w:t>
+      </w:r>
+      <w:r>
+        <w:rPr>
+          <w:rFonts w:ascii="Times New Roman" w:hAnsi="Times New Roman" w:cs="Times New Roman"/>
+        </w:rPr>
+        <w:t xml:space="preserve">) </w:t>
+      </w:r>
+      <w:r>
+        <w:rPr>
+          <w:rFonts w:ascii="Times New Roman" w:hAnsi="Times New Roman" w:cs="Times New Roman"/>
+        </w:rPr>
+        <w:t>dans ce cas puisque les distributions ne sont pas normales</w:t>
       </w:r>
       <w:r>
         <w:rPr>
@@ -1046,6 +1096,8 @@
           <w:rFonts w:ascii="Times New Roman" w:hAnsi="Times New Roman" w:cs="Times New Roman"/>
         </w:rPr>
       </w:pPr>
+      <w:bookmarkStart w:id="0" w:name="_GoBack"/>
+      <w:bookmarkEnd w:id="0"/>
       <w:r>
         <w:rPr>
           <w:rFonts w:ascii="Times New Roman" w:hAnsi="Times New Roman" w:cs="Times New Roman"/>
@@ -1205,8 +1257,6 @@
           <w:rFonts w:ascii="Times New Roman" w:hAnsi="Times New Roman" w:cs="Times New Roman"/>
         </w:rPr>
       </w:pPr>
-      <w:bookmarkStart w:id="0" w:name="_GoBack"/>
-      <w:bookmarkEnd w:id="0"/>
     </w:p>
     <w:p>
       <w:pPr>
@@ -1266,13 +1316,13 @@
           <w:noProof/>
         </w:rPr>
         <w:drawing>
-          <wp:anchor distT="0" distB="0" distL="114300" distR="114300" simplePos="0" relativeHeight="251664384" behindDoc="0" locked="0" layoutInCell="1" allowOverlap="1" wp14:anchorId="3D10DA5F" wp14:editId="22D36C75">
+          <wp:anchor distT="0" distB="0" distL="114300" distR="114300" simplePos="0" relativeHeight="251664384" behindDoc="0" locked="0" layoutInCell="1" allowOverlap="1" wp14:anchorId="3D10DA5F" wp14:editId="6BF3D069">
             <wp:simplePos x="0" y="0"/>
             <wp:positionH relativeFrom="column">
-              <wp:posOffset>1001835</wp:posOffset>
+              <wp:posOffset>1001395</wp:posOffset>
             </wp:positionH>
             <wp:positionV relativeFrom="paragraph">
-              <wp:posOffset>158750</wp:posOffset>
+              <wp:posOffset>60560</wp:posOffset>
             </wp:positionV>
             <wp:extent cx="3903345" cy="2343785"/>
             <wp:effectExtent l="0" t="0" r="0" b="5715"/>
@@ -1415,41 +1465,22 @@
     </w:p>
     <w:p>
       <w:pPr>
-        <w:rPr>
-          <w:rFonts w:ascii="Times New Roman" w:hAnsi="Times New Roman" w:cs="Times New Roman"/>
-        </w:rPr>
-      </w:pPr>
-    </w:p>
-    <w:p>
-      <w:pPr>
-        <w:rPr>
-          <w:rFonts w:ascii="Times New Roman" w:hAnsi="Times New Roman" w:cs="Times New Roman"/>
-        </w:rPr>
-      </w:pPr>
-      <w:r>
-        <w:rPr>
-          <w:rFonts w:ascii="Times New Roman" w:hAnsi="Times New Roman" w:cs="Times New Roman"/>
-        </w:rPr>
-        <w:tab/>
-      </w:r>
-      <w:r>
-        <w:rPr>
-          <w:rFonts w:ascii="Times New Roman" w:hAnsi="Times New Roman" w:cs="Times New Roman"/>
-        </w:rPr>
-        <w:tab/>
-      </w:r>
-      <w:r>
-        <w:rPr>
-          <w:rFonts w:ascii="Times New Roman" w:hAnsi="Times New Roman" w:cs="Times New Roman"/>
-        </w:rPr>
-        <w:tab/>
-      </w:r>
-      <w:r>
-        <w:rPr>
-          <w:rFonts w:ascii="Times New Roman" w:hAnsi="Times New Roman" w:cs="Times New Roman"/>
-        </w:rPr>
-        <w:tab/>
-        <w:t xml:space="preserve">     Figure 5 : </w:t>
+        <w:ind w:left="2880"/>
+        <w:rPr>
+          <w:rFonts w:ascii="Times New Roman" w:hAnsi="Times New Roman" w:cs="Times New Roman"/>
+        </w:rPr>
+      </w:pPr>
+      <w:r>
+        <w:rPr>
+          <w:rFonts w:ascii="Times New Roman" w:hAnsi="Times New Roman" w:cs="Times New Roman"/>
+        </w:rPr>
+        <w:t xml:space="preserve">      </w:t>
+      </w:r>
+      <w:r>
+        <w:rPr>
+          <w:rFonts w:ascii="Times New Roman" w:hAnsi="Times New Roman" w:cs="Times New Roman"/>
+        </w:rPr>
+        <w:t xml:space="preserve">Figure 5 : </w:t>
       </w:r>
       <w:proofErr w:type="spellStart"/>
       <w:r>
@@ -1652,7 +1683,43 @@
         <w:rPr>
           <w:rFonts w:ascii="Times New Roman" w:hAnsi="Times New Roman" w:cs="Times New Roman"/>
         </w:rPr>
-        <w:t xml:space="preserve"> et la variable dépendante est le nombre de commentaires évalué par la métrique DCP. Afin de faciliter l’évaluation de l’hypothèse et rendre le problème moins abstrait, nous pouvons formuler comme hypothèse générale que le nombre de </w:t>
+        <w:t xml:space="preserve"> et la variable dépendante est l</w:t>
+      </w:r>
+      <w:r>
+        <w:rPr>
+          <w:rFonts w:ascii="Times New Roman" w:hAnsi="Times New Roman" w:cs="Times New Roman"/>
+        </w:rPr>
+        <w:t>a</w:t>
+      </w:r>
+      <w:r>
+        <w:rPr>
+          <w:rFonts w:ascii="Times New Roman" w:hAnsi="Times New Roman" w:cs="Times New Roman"/>
+        </w:rPr>
+        <w:t xml:space="preserve"> </w:t>
+      </w:r>
+      <w:r>
+        <w:rPr>
+          <w:rFonts w:ascii="Times New Roman" w:hAnsi="Times New Roman" w:cs="Times New Roman"/>
+        </w:rPr>
+        <w:t>densité</w:t>
+      </w:r>
+      <w:r>
+        <w:rPr>
+          <w:rFonts w:ascii="Times New Roman" w:hAnsi="Times New Roman" w:cs="Times New Roman"/>
+        </w:rPr>
+        <w:t xml:space="preserve"> de commentaires évalué</w:t>
+      </w:r>
+      <w:r>
+        <w:rPr>
+          <w:rFonts w:ascii="Times New Roman" w:hAnsi="Times New Roman" w:cs="Times New Roman"/>
+        </w:rPr>
+        <w:t>e</w:t>
+      </w:r>
+      <w:r>
+        <w:rPr>
+          <w:rFonts w:ascii="Times New Roman" w:hAnsi="Times New Roman" w:cs="Times New Roman"/>
+        </w:rPr>
+        <w:t xml:space="preserve"> par la métrique DCP. Afin de faciliter l’évaluation de l’hypothèse et rendre le problème moins abstrait, nous pouvons formuler comme hypothèse générale que le nombre de </w:t>
       </w:r>
       <w:proofErr w:type="spellStart"/>
       <w:r>
@@ -1816,7 +1883,31 @@
         <w:rPr>
           <w:rFonts w:ascii="Times New Roman" w:hAnsi="Times New Roman" w:cs="Times New Roman"/>
         </w:rPr>
-        <w:t xml:space="preserve">.  De plus, le premier coefficient de corrélation nous indique qu’il existe une corrélation remarquable entre les deux métriques, mais n’est pas forte. Avec cette analyse, nous pourrions penser qu’il y a plus de commentaires à chaque fois qu’on augmente le nombre de </w:t>
+        <w:t>.  De plus, le premier coefficient de corrélation nous indique qu’il existe une corrélation remarquable entre les deux métriques, mais n’est pas forte.</w:t>
+      </w:r>
+      <w:r>
+        <w:rPr>
+          <w:rFonts w:ascii="Times New Roman" w:hAnsi="Times New Roman" w:cs="Times New Roman"/>
+        </w:rPr>
+        <w:t xml:space="preserve"> Toutefois, la métrique NCLOC ne contient pas les lignes de code qui contiennent des commentaires.</w:t>
+      </w:r>
+      <w:r>
+        <w:rPr>
+          <w:rFonts w:ascii="Times New Roman" w:hAnsi="Times New Roman" w:cs="Times New Roman"/>
+        </w:rPr>
+        <w:t xml:space="preserve"> Avec cette analyse, nous pourrions </w:t>
+      </w:r>
+      <w:r>
+        <w:rPr>
+          <w:rFonts w:ascii="Times New Roman" w:hAnsi="Times New Roman" w:cs="Times New Roman"/>
+        </w:rPr>
+        <w:t xml:space="preserve">tout de même </w:t>
+      </w:r>
+      <w:r>
+        <w:rPr>
+          <w:rFonts w:ascii="Times New Roman" w:hAnsi="Times New Roman" w:cs="Times New Roman"/>
+        </w:rPr>
+        <w:t xml:space="preserve">penser qu’il y a plus de commentaires à chaque fois qu’on augmente le nombre de </w:t>
       </w:r>
       <w:proofErr w:type="spellStart"/>
       <w:r>
@@ -1831,7 +1922,31 @@
         <w:rPr>
           <w:rFonts w:ascii="Times New Roman" w:hAnsi="Times New Roman" w:cs="Times New Roman"/>
         </w:rPr>
-        <w:t xml:space="preserve">, puisque généralement et logiquement les classes qui possèdent plus de lignes de code, auront également plus de commentaires pour assurer la compréhension du code. Cependant, en observant la figure 5 et le deuxième coefficient de corrélation, on constate très rapidement que le coefficient de corrélation est tout d’abord négatif, nous indiquant </w:t>
+        <w:t xml:space="preserve">, puisque généralement </w:t>
+      </w:r>
+      <w:r>
+        <w:rPr>
+          <w:rFonts w:ascii="Times New Roman" w:hAnsi="Times New Roman" w:cs="Times New Roman"/>
+        </w:rPr>
+        <w:t>(</w:t>
+      </w:r>
+      <w:r>
+        <w:rPr>
+          <w:rFonts w:ascii="Times New Roman" w:hAnsi="Times New Roman" w:cs="Times New Roman"/>
+        </w:rPr>
+        <w:t>et logiquement</w:t>
+      </w:r>
+      <w:r>
+        <w:rPr>
+          <w:rFonts w:ascii="Times New Roman" w:hAnsi="Times New Roman" w:cs="Times New Roman"/>
+        </w:rPr>
+        <w:t>)</w:t>
+      </w:r>
+      <w:r>
+        <w:rPr>
+          <w:rFonts w:ascii="Times New Roman" w:hAnsi="Times New Roman" w:cs="Times New Roman"/>
+        </w:rPr>
+        <w:t xml:space="preserve"> les classes qui possèdent plus de lignes de code, auront également plus de commentaires pour assurer la compréhension du code. Cependant, en observant la figure 5 et le deuxième coefficient de corrélation, on constate très rapidement que le coefficient de corrélation est tout d’abord négatif, nous indiquant </w:t>
       </w:r>
       <w:r>
         <w:rPr>
@@ -1909,7 +2024,21 @@
           <w:rFonts w:ascii="Times New Roman" w:eastAsia="Times New Roman" w:hAnsi="Times New Roman" w:cs="Times New Roman"/>
           <w:lang w:val="fr-FR"/>
         </w:rPr>
-        <w:t xml:space="preserve">Encore une fois, les résultats obtenus ne nous permettent pas de généraliser à d’autres cas, puisque l’étude a été menée seulement sur un code. Il nous faudrait plus d’échantillons afin de pouvoir faire une étude comparative pour ultimement fournir une généralisation. </w:t>
+        <w:t xml:space="preserve">Encore une fois, les résultats obtenus ne nous permettent pas de généraliser à d’autres cas, puisque l’étude a été menée seulement sur un </w:t>
+      </w:r>
+      <w:r>
+        <w:rPr>
+          <w:rFonts w:ascii="Times New Roman" w:eastAsia="Times New Roman" w:hAnsi="Times New Roman" w:cs="Times New Roman"/>
+          <w:lang w:val="fr-FR"/>
+        </w:rPr>
+        <w:t>dossier de code</w:t>
+      </w:r>
+      <w:r>
+        <w:rPr>
+          <w:rFonts w:ascii="Times New Roman" w:eastAsia="Times New Roman" w:hAnsi="Times New Roman" w:cs="Times New Roman"/>
+          <w:lang w:val="fr-FR"/>
+        </w:rPr>
+        <w:t xml:space="preserve">. Il nous faudrait plus d’échantillons afin de pouvoir faire une étude comparative pour ultimement fournir une généralisation. </w:t>
       </w:r>
     </w:p>
     <w:p>
@@ -1941,14 +2070,37 @@
         <w:rPr>
           <w:rFonts w:ascii="Times New Roman" w:hAnsi="Times New Roman" w:cs="Times New Roman"/>
         </w:rPr>
-        <w:lastRenderedPageBreak/>
         <w:t>Suite à l’étude et aux analyses effectuées, nous ne pouvons ni confirmer ni infirmer l’hypothèse</w:t>
       </w:r>
       <w:r>
         <w:rPr>
           <w:rFonts w:ascii="Times New Roman" w:hAnsi="Times New Roman" w:cs="Times New Roman"/>
         </w:rPr>
-        <w:t xml:space="preserve"> qui dit que les classes qui ont été modifiées plus de 10 fois sont mieux commentées que celles qui ont été modifiées moins de 10 fois. Il est à noter qu’on assume que lorsqu’on dit « mieux commentées », nous regardons la quantité de commentaires et non la qualité de ceux-ci. </w:t>
+        <w:t xml:space="preserve"> qui dit que les classes qui ont été modifiées plus de 10 fois sont mieux commentées que celles qui ont été modifiées moins de 10 fois. Il est à noter qu’on assume que lorsqu’on dit « mieux commentées », nous regardons la quantité </w:t>
+      </w:r>
+      <w:r>
+        <w:rPr>
+          <w:rFonts w:ascii="Times New Roman" w:hAnsi="Times New Roman" w:cs="Times New Roman"/>
+        </w:rPr>
+        <w:t xml:space="preserve">(densité) </w:t>
+      </w:r>
+      <w:r>
+        <w:rPr>
+          <w:rFonts w:ascii="Times New Roman" w:hAnsi="Times New Roman" w:cs="Times New Roman"/>
+        </w:rPr>
+        <w:t>de commentaires et non la qualité de ceux-ci</w:t>
+      </w:r>
+      <w:r>
+        <w:rPr>
+          <w:rFonts w:ascii="Times New Roman" w:hAnsi="Times New Roman" w:cs="Times New Roman"/>
+        </w:rPr>
+        <w:t>, puisqu’avoir plus de commentaires ne signifie pas nécessairement qu’ils sont meilleurs</w:t>
+      </w:r>
+      <w:r>
+        <w:rPr>
+          <w:rFonts w:ascii="Times New Roman" w:hAnsi="Times New Roman" w:cs="Times New Roman"/>
+        </w:rPr>
+        <w:t xml:space="preserve">. </w:t>
       </w:r>
     </w:p>
     <w:sectPr>

</xml_diff>